<commit_message>
Updated doc for assignment 2
</commit_message>
<xml_diff>
--- a/doc/Assignment_Analysis_and_Design_Document.docx
+++ b/doc/Assignment_Analysis_and_Design_Document.docx
@@ -57,41 +57,28 @@
           <w:rFonts w:ascii="Times New Roman" w:hAnsi="Times New Roman"/>
         </w:rPr>
       </w:pPr>
-      <w:r>
-        <w:fldChar w:fldCharType="begin"/>
-      </w:r>
-      <w:r>
-        <w:instrText xml:space="preserve"> TITLE  \* MERGEFORMAT </w:instrText>
-      </w:r>
-      <w:r>
-        <w:fldChar w:fldCharType="separate"/>
-      </w:r>
-      <w:bookmarkStart w:id="0" w:name="_Toc222820221"/>
-      <w:bookmarkStart w:id="1" w:name="_Toc222821167"/>
-      <w:bookmarkStart w:id="2" w:name="_Toc222883075"/>
-      <w:bookmarkStart w:id="3" w:name="_Toc254770226"/>
-      <w:bookmarkStart w:id="4" w:name="_Toc254770266"/>
-      <w:bookmarkStart w:id="5" w:name="_Toc254771757"/>
-      <w:bookmarkStart w:id="6" w:name="_Toc254785383"/>
-      <w:r>
-        <w:rPr>
-          <w:rFonts w:ascii="Times New Roman" w:hAnsi="Times New Roman"/>
-        </w:rPr>
-        <w:t>Analysis and Design Document</w:t>
-      </w:r>
-      <w:bookmarkEnd w:id="0"/>
-      <w:bookmarkEnd w:id="1"/>
-      <w:bookmarkEnd w:id="2"/>
-      <w:bookmarkEnd w:id="3"/>
-      <w:bookmarkEnd w:id="4"/>
-      <w:bookmarkEnd w:id="5"/>
-      <w:bookmarkEnd w:id="6"/>
-      <w:r>
-        <w:rPr>
-          <w:rFonts w:ascii="Times New Roman" w:hAnsi="Times New Roman"/>
-        </w:rPr>
-        <w:fldChar w:fldCharType="end"/>
-      </w:r>
+      <w:fldSimple w:instr=" TITLE  \* MERGEFORMAT ">
+        <w:bookmarkStart w:id="0" w:name="_Toc254785383"/>
+        <w:bookmarkStart w:id="1" w:name="_Toc254771757"/>
+        <w:bookmarkStart w:id="2" w:name="_Toc254770266"/>
+        <w:bookmarkStart w:id="3" w:name="_Toc254770226"/>
+        <w:bookmarkStart w:id="4" w:name="_Toc222883075"/>
+        <w:bookmarkStart w:id="5" w:name="_Toc222821167"/>
+        <w:bookmarkStart w:id="6" w:name="_Toc222820221"/>
+        <w:r>
+          <w:rPr>
+            <w:rFonts w:ascii="Times New Roman" w:hAnsi="Times New Roman"/>
+          </w:rPr>
+          <w:t>Analysis and Design Document</w:t>
+        </w:r>
+        <w:bookmarkEnd w:id="0"/>
+        <w:bookmarkEnd w:id="1"/>
+        <w:bookmarkEnd w:id="2"/>
+        <w:bookmarkEnd w:id="3"/>
+        <w:bookmarkEnd w:id="4"/>
+        <w:bookmarkEnd w:id="5"/>
+        <w:bookmarkEnd w:id="6"/>
+      </w:fldSimple>
     </w:p>
     <w:p>
       <w:pPr>
@@ -137,7 +124,23 @@
           <w:rFonts w:ascii="Times New Roman" w:hAnsi="Times New Roman"/>
           <w:sz w:val="28"/>
         </w:rPr>
-        <w:t xml:space="preserve"> Biris Alexandra</w:t>
+        <w:t xml:space="preserve"> </w:t>
+      </w:r>
+      <w:proofErr w:type="spellStart"/>
+      <w:r>
+        <w:rPr>
+          <w:rFonts w:ascii="Times New Roman" w:hAnsi="Times New Roman"/>
+          <w:sz w:val="28"/>
+        </w:rPr>
+        <w:t>Biris</w:t>
+      </w:r>
+      <w:proofErr w:type="spellEnd"/>
+      <w:r>
+        <w:rPr>
+          <w:rFonts w:ascii="Times New Roman" w:hAnsi="Times New Roman"/>
+          <w:sz w:val="28"/>
+        </w:rPr>
+        <w:t xml:space="preserve"> Alexandra</w:t>
       </w:r>
     </w:p>
     <w:p>
@@ -1140,7 +1143,23 @@
           <w:sz w:val="24"/>
           <w:szCs w:val="24"/>
         </w:rPr>
-        <w:t>- Create/update/delete/view student profile (account information: identification number, group, enrolments, grades).</w:t>
+        <w:t xml:space="preserve">- Create/update/delete/view student profile (account information: identification number, group, enrolments, </w:t>
+      </w:r>
+      <w:proofErr w:type="gramStart"/>
+      <w:r>
+        <w:rPr>
+          <w:sz w:val="24"/>
+          <w:szCs w:val="24"/>
+        </w:rPr>
+        <w:t>grades</w:t>
+      </w:r>
+      <w:proofErr w:type="gramEnd"/>
+      <w:r>
+        <w:rPr>
+          <w:sz w:val="24"/>
+          <w:szCs w:val="24"/>
+        </w:rPr>
+        <w:t>).</w:t>
       </w:r>
     </w:p>
     <w:p>
@@ -1195,7 +1214,23 @@
           <w:sz w:val="24"/>
           <w:szCs w:val="24"/>
         </w:rPr>
-        <w:t>- CRUD on students information.</w:t>
+        <w:t xml:space="preserve">- CRUD on </w:t>
+      </w:r>
+      <w:proofErr w:type="gramStart"/>
+      <w:r>
+        <w:rPr>
+          <w:sz w:val="24"/>
+          <w:szCs w:val="24"/>
+        </w:rPr>
+        <w:t>students</w:t>
+      </w:r>
+      <w:proofErr w:type="gramEnd"/>
+      <w:r>
+        <w:rPr>
+          <w:sz w:val="24"/>
+          <w:szCs w:val="24"/>
+        </w:rPr>
+        <w:t xml:space="preserve"> information.</w:t>
       </w:r>
     </w:p>
     <w:p>
@@ -1226,6 +1261,14 @@
         </w:rPr>
         <w:t>- Generate reports for a particular period containing the activities performed by a student.</w:t>
       </w:r>
+    </w:p>
+    <w:p>
+      <w:pPr>
+        <w:rPr>
+          <w:sz w:val="24"/>
+          <w:szCs w:val="24"/>
+        </w:rPr>
+      </w:pPr>
     </w:p>
     <w:p>
       <w:pPr>
@@ -1673,7 +1716,6 @@
           <w:rFonts w:ascii="Times New Roman" w:hAnsi="Times New Roman"/>
           <w:noProof/>
         </w:rPr>
-        <w:lastRenderedPageBreak/>
         <w:drawing>
           <wp:inline distT="0" distB="0" distL="0" distR="0">
             <wp:extent cx="4352925" cy="4042002"/>
@@ -1994,6 +2036,122 @@
     </w:p>
     <w:p>
       <w:pPr>
+        <w:rPr>
+          <w:sz w:val="24"/>
+          <w:szCs w:val="24"/>
+        </w:rPr>
+      </w:pPr>
+    </w:p>
+    <w:p>
+      <w:pPr>
+        <w:ind w:left="720"/>
+        <w:rPr>
+          <w:sz w:val="24"/>
+          <w:szCs w:val="24"/>
+        </w:rPr>
+      </w:pPr>
+      <w:r>
+        <w:rPr>
+          <w:sz w:val="24"/>
+          <w:szCs w:val="24"/>
+        </w:rPr>
+        <w:t>MVC Pattern stands for Model-View-Controller Pattern. T</w:t>
+      </w:r>
+      <w:r>
+        <w:rPr>
+          <w:sz w:val="24"/>
+          <w:szCs w:val="24"/>
+        </w:rPr>
+        <w:t xml:space="preserve">his pattern is used to separate </w:t>
+      </w:r>
+    </w:p>
+    <w:p>
+      <w:pPr>
+        <w:rPr>
+          <w:sz w:val="24"/>
+          <w:szCs w:val="24"/>
+        </w:rPr>
+      </w:pPr>
+      <w:proofErr w:type="gramStart"/>
+      <w:r>
+        <w:rPr>
+          <w:sz w:val="24"/>
+          <w:szCs w:val="24"/>
+        </w:rPr>
+        <w:t>application's</w:t>
+      </w:r>
+      <w:proofErr w:type="gramEnd"/>
+      <w:r>
+        <w:rPr>
+          <w:sz w:val="24"/>
+          <w:szCs w:val="24"/>
+        </w:rPr>
+        <w:t xml:space="preserve"> concerns as follows: </w:t>
+      </w:r>
+    </w:p>
+    <w:p>
+      <w:pPr>
+        <w:pStyle w:val="ListParagraph"/>
+        <w:numPr>
+          <w:ilvl w:val="0"/>
+          <w:numId w:val="7"/>
+        </w:numPr>
+        <w:rPr>
+          <w:sz w:val="24"/>
+          <w:szCs w:val="24"/>
+        </w:rPr>
+      </w:pPr>
+      <w:r>
+        <w:rPr>
+          <w:sz w:val="24"/>
+          <w:szCs w:val="24"/>
+        </w:rPr>
+        <w:t>Model - This part of the framework is to store the data of the application, such as databases, text data, files and/or other web resources.</w:t>
+      </w:r>
+    </w:p>
+    <w:p>
+      <w:pPr>
+        <w:pStyle w:val="ListParagraph"/>
+        <w:numPr>
+          <w:ilvl w:val="0"/>
+          <w:numId w:val="7"/>
+        </w:numPr>
+        <w:rPr>
+          <w:sz w:val="24"/>
+          <w:szCs w:val="24"/>
+        </w:rPr>
+      </w:pPr>
+      <w:r>
+        <w:rPr>
+          <w:sz w:val="24"/>
+          <w:szCs w:val="24"/>
+        </w:rPr>
+        <w:t>View - This is the graphical user interface of the application. That would contain different buttons, text boxes and other controls to let the user interact with the application to complete his projects depending on the sort of the software he is using.</w:t>
+      </w:r>
+    </w:p>
+    <w:p>
+      <w:pPr>
+        <w:pStyle w:val="ListParagraph"/>
+        <w:numPr>
+          <w:ilvl w:val="0"/>
+          <w:numId w:val="7"/>
+        </w:numPr>
+        <w:rPr>
+          <w:sz w:val="24"/>
+          <w:szCs w:val="24"/>
+        </w:rPr>
+      </w:pPr>
+      <w:r>
+        <w:rPr>
+          <w:sz w:val="24"/>
+          <w:szCs w:val="24"/>
+        </w:rPr>
+        <w:lastRenderedPageBreak/>
+        <w:t>Controller - The actual back-end code constitutes the controller of the framework. A controller controls the data coming from the users, or going to the user from a model.</w:t>
+      </w:r>
+    </w:p>
+    <w:p>
+      <w:pPr>
         <w:spacing w:line="240" w:lineRule="auto"/>
         <w:jc w:val="both"/>
         <w:rPr>
@@ -2012,19 +2170,17 @@
           <w:sz w:val="28"/>
         </w:rPr>
       </w:pPr>
-      <w:bookmarkStart w:id="27" w:name="_GoBack"/>
       <w:r>
         <w:rPr>
           <w:b/>
           <w:noProof/>
           <w:sz w:val="28"/>
         </w:rPr>
-        <w:lastRenderedPageBreak/>
         <w:drawing>
           <wp:inline distT="0" distB="0" distL="0" distR="0">
-            <wp:extent cx="4772025" cy="3968020"/>
+            <wp:extent cx="5629275" cy="4611074"/>
             <wp:effectExtent l="0" t="0" r="0" b="0"/>
-            <wp:docPr id="1" name="Picture 1"/>
+            <wp:docPr id="2" name="Picture 2"/>
             <wp:cNvGraphicFramePr>
               <a:graphicFrameLocks xmlns:a="http://schemas.openxmlformats.org/drawingml/2006/main" noChangeAspect="1"/>
             </wp:cNvGraphicFramePr>
@@ -2032,7 +2188,7 @@
               <a:graphicData uri="http://schemas.openxmlformats.org/drawingml/2006/picture">
                 <pic:pic xmlns:pic="http://schemas.openxmlformats.org/drawingml/2006/picture">
                   <pic:nvPicPr>
-                    <pic:cNvPr id="1" name="plm2.png"/>
+                    <pic:cNvPr id="2" name="plm2.png"/>
                     <pic:cNvPicPr/>
                   </pic:nvPicPr>
                   <pic:blipFill>
@@ -2050,7 +2206,7 @@
                   <pic:spPr>
                     <a:xfrm>
                       <a:off x="0" y="0"/>
-                      <a:ext cx="4778004" cy="3972991"/>
+                      <a:ext cx="5635235" cy="4615956"/>
                     </a:xfrm>
                     <a:prstGeom prst="rect">
                       <a:avLst/>
@@ -2062,7 +2218,6 @@
           </wp:inline>
         </w:drawing>
       </w:r>
-      <w:bookmarkEnd w:id="27"/>
     </w:p>
     <w:p>
       <w:pPr>
@@ -2083,11 +2238,152 @@
           <w:sz w:val="28"/>
         </w:rPr>
       </w:pPr>
-      <w:r>
+    </w:p>
+    <w:p>
+      <w:pPr>
+        <w:spacing w:line="240" w:lineRule="auto"/>
+        <w:jc w:val="both"/>
         <w:rPr>
           <w:b/>
           <w:sz w:val="28"/>
         </w:rPr>
+      </w:pPr>
+    </w:p>
+    <w:p>
+      <w:pPr>
+        <w:spacing w:line="240" w:lineRule="auto"/>
+        <w:jc w:val="both"/>
+        <w:rPr>
+          <w:b/>
+          <w:sz w:val="28"/>
+        </w:rPr>
+      </w:pPr>
+    </w:p>
+    <w:p>
+      <w:pPr>
+        <w:spacing w:line="240" w:lineRule="auto"/>
+        <w:jc w:val="both"/>
+        <w:rPr>
+          <w:b/>
+          <w:sz w:val="28"/>
+        </w:rPr>
+      </w:pPr>
+    </w:p>
+    <w:p>
+      <w:pPr>
+        <w:spacing w:line="240" w:lineRule="auto"/>
+        <w:jc w:val="both"/>
+        <w:rPr>
+          <w:b/>
+          <w:sz w:val="28"/>
+        </w:rPr>
+      </w:pPr>
+    </w:p>
+    <w:p>
+      <w:pPr>
+        <w:spacing w:line="240" w:lineRule="auto"/>
+        <w:jc w:val="both"/>
+        <w:rPr>
+          <w:b/>
+          <w:sz w:val="28"/>
+        </w:rPr>
+      </w:pPr>
+    </w:p>
+    <w:p>
+      <w:pPr>
+        <w:spacing w:line="240" w:lineRule="auto"/>
+        <w:jc w:val="both"/>
+        <w:rPr>
+          <w:b/>
+          <w:sz w:val="28"/>
+        </w:rPr>
+      </w:pPr>
+    </w:p>
+    <w:p>
+      <w:pPr>
+        <w:spacing w:line="240" w:lineRule="auto"/>
+        <w:jc w:val="both"/>
+        <w:rPr>
+          <w:b/>
+          <w:sz w:val="28"/>
+        </w:rPr>
+      </w:pPr>
+    </w:p>
+    <w:p>
+      <w:pPr>
+        <w:spacing w:line="240" w:lineRule="auto"/>
+        <w:jc w:val="both"/>
+        <w:rPr>
+          <w:b/>
+          <w:sz w:val="28"/>
+        </w:rPr>
+      </w:pPr>
+    </w:p>
+    <w:p>
+      <w:pPr>
+        <w:spacing w:line="240" w:lineRule="auto"/>
+        <w:jc w:val="both"/>
+        <w:rPr>
+          <w:b/>
+          <w:sz w:val="28"/>
+        </w:rPr>
+      </w:pPr>
+    </w:p>
+    <w:p>
+      <w:pPr>
+        <w:spacing w:line="240" w:lineRule="auto"/>
+        <w:jc w:val="both"/>
+        <w:rPr>
+          <w:b/>
+          <w:sz w:val="28"/>
+        </w:rPr>
+      </w:pPr>
+    </w:p>
+    <w:p>
+      <w:pPr>
+        <w:spacing w:line="240" w:lineRule="auto"/>
+        <w:jc w:val="both"/>
+        <w:rPr>
+          <w:b/>
+          <w:sz w:val="28"/>
+        </w:rPr>
+      </w:pPr>
+    </w:p>
+    <w:p>
+      <w:pPr>
+        <w:spacing w:line="240" w:lineRule="auto"/>
+        <w:jc w:val="both"/>
+        <w:rPr>
+          <w:b/>
+          <w:sz w:val="28"/>
+        </w:rPr>
+      </w:pPr>
+    </w:p>
+    <w:p>
+      <w:pPr>
+        <w:spacing w:line="240" w:lineRule="auto"/>
+        <w:jc w:val="both"/>
+        <w:rPr>
+          <w:b/>
+          <w:sz w:val="28"/>
+        </w:rPr>
+      </w:pPr>
+    </w:p>
+    <w:p>
+      <w:pPr>
+        <w:spacing w:line="240" w:lineRule="auto"/>
+        <w:jc w:val="both"/>
+        <w:rPr>
+          <w:b/>
+          <w:sz w:val="28"/>
+        </w:rPr>
+      </w:pPr>
+      <w:r>
+        <w:rPr>
+          <w:b/>
+          <w:sz w:val="28"/>
+        </w:rPr>
+        <w:lastRenderedPageBreak/>
         <w:t>3</w:t>
       </w:r>
       <w:r>
@@ -2225,7 +2521,7 @@
           </wp:inline>
         </w:drawing>
       </w:r>
-      <w:bookmarkStart w:id="28" w:name="_Toc254785392"/>
+      <w:bookmarkStart w:id="27" w:name="_Toc254785392"/>
     </w:p>
     <w:p>
       <w:pPr>
@@ -2270,7 +2566,7 @@
         </w:rPr>
         <w:t xml:space="preserve"> Diagrams</w:t>
       </w:r>
-      <w:bookmarkEnd w:id="28"/>
+      <w:bookmarkEnd w:id="27"/>
     </w:p>
     <w:p>
       <w:pPr>
@@ -2322,6 +2618,7 @@
           <w:color w:val="943634" w:themeColor="accent2" w:themeShade="BF"/>
           <w:sz w:val="24"/>
         </w:rPr>
+        <w:lastRenderedPageBreak/>
         <w:drawing>
           <wp:inline distT="0" distB="0" distL="0" distR="0">
             <wp:extent cx="4448175" cy="3545107"/>
@@ -2382,7 +2679,7 @@
           <w:rFonts w:ascii="Times New Roman" w:hAnsi="Times New Roman"/>
         </w:rPr>
       </w:pPr>
-      <w:bookmarkStart w:id="29" w:name="_Toc254785393"/>
+      <w:bookmarkStart w:id="28" w:name="_Toc254785393"/>
     </w:p>
     <w:p>
       <w:pPr>
@@ -2419,7 +2716,7 @@
         </w:rPr>
         <w:t>Design</w:t>
       </w:r>
-      <w:bookmarkEnd w:id="29"/>
+      <w:bookmarkEnd w:id="28"/>
     </w:p>
     <w:p>
       <w:pPr>
@@ -2511,6 +2808,10 @@
       <w:pPr>
         <w:spacing w:line="240" w:lineRule="auto"/>
         <w:jc w:val="both"/>
+        <w:rPr>
+          <w:sz w:val="24"/>
+          <w:szCs w:val="24"/>
+        </w:rPr>
       </w:pPr>
     </w:p>
     <w:p>
@@ -2518,10 +2819,80 @@
         <w:spacing w:line="240" w:lineRule="auto"/>
         <w:jc w:val="both"/>
         <w:rPr>
-          <w:b/>
-          <w:sz w:val="28"/>
-        </w:rPr>
-      </w:pPr>
+          <w:sz w:val="24"/>
+          <w:szCs w:val="24"/>
+        </w:rPr>
+      </w:pPr>
+      <w:r>
+        <w:rPr>
+          <w:sz w:val="24"/>
+          <w:szCs w:val="24"/>
+        </w:rPr>
+        <w:tab/>
+      </w:r>
+      <w:r>
+        <w:rPr>
+          <w:sz w:val="24"/>
+          <w:szCs w:val="24"/>
+        </w:rPr>
+        <w:t xml:space="preserve">Factory Pattern </w:t>
+      </w:r>
+      <w:r>
+        <w:rPr>
+          <w:sz w:val="24"/>
+          <w:szCs w:val="24"/>
+        </w:rPr>
+        <w:t>comes under creational pattern</w:t>
+      </w:r>
+      <w:r>
+        <w:rPr>
+          <w:sz w:val="24"/>
+          <w:szCs w:val="24"/>
+        </w:rPr>
+        <w:t xml:space="preserve"> </w:t>
+      </w:r>
+      <w:r>
+        <w:rPr>
+          <w:sz w:val="24"/>
+          <w:szCs w:val="24"/>
+        </w:rPr>
+        <w:t xml:space="preserve">and it is used to </w:t>
+      </w:r>
+      <w:r>
+        <w:rPr>
+          <w:sz w:val="24"/>
+          <w:szCs w:val="24"/>
+        </w:rPr>
+        <w:t>create object</w:t>
+      </w:r>
+      <w:r>
+        <w:rPr>
+          <w:sz w:val="24"/>
+          <w:szCs w:val="24"/>
+        </w:rPr>
+        <w:t>s</w:t>
+      </w:r>
+      <w:r>
+        <w:rPr>
+          <w:sz w:val="24"/>
+          <w:szCs w:val="24"/>
+        </w:rPr>
+        <w:t xml:space="preserve"> without exposing the creation logic to the client and refer to newly created object using a common interface.</w:t>
+      </w:r>
+      <w:r>
+        <w:rPr>
+          <w:sz w:val="24"/>
+          <w:szCs w:val="24"/>
+        </w:rPr>
+        <w:t xml:space="preserve"> The advantages of using this </w:t>
+      </w:r>
+      <w:r>
+        <w:rPr>
+          <w:sz w:val="24"/>
+          <w:szCs w:val="24"/>
+        </w:rPr>
+        <w:t xml:space="preserve">pattern: it provides abstraction through inheritance and it makes the code less coupled and easy to extend. </w:t>
+      </w:r>
     </w:p>
     <w:p>
       <w:pPr>
@@ -2537,86 +2908,6 @@
       <w:pPr>
         <w:spacing w:line="240" w:lineRule="auto"/>
         <w:jc w:val="both"/>
-        <w:rPr>
-          <w:b/>
-          <w:sz w:val="28"/>
-        </w:rPr>
-      </w:pPr>
-    </w:p>
-    <w:p>
-      <w:pPr>
-        <w:spacing w:line="240" w:lineRule="auto"/>
-        <w:jc w:val="both"/>
-        <w:rPr>
-          <w:b/>
-          <w:sz w:val="28"/>
-        </w:rPr>
-      </w:pPr>
-    </w:p>
-    <w:p>
-      <w:pPr>
-        <w:spacing w:line="240" w:lineRule="auto"/>
-        <w:jc w:val="both"/>
-        <w:rPr>
-          <w:b/>
-          <w:sz w:val="28"/>
-        </w:rPr>
-      </w:pPr>
-    </w:p>
-    <w:p>
-      <w:pPr>
-        <w:spacing w:line="240" w:lineRule="auto"/>
-        <w:jc w:val="both"/>
-        <w:rPr>
-          <w:b/>
-          <w:sz w:val="28"/>
-        </w:rPr>
-      </w:pPr>
-    </w:p>
-    <w:p>
-      <w:pPr>
-        <w:spacing w:line="240" w:lineRule="auto"/>
-        <w:jc w:val="both"/>
-        <w:rPr>
-          <w:b/>
-          <w:sz w:val="28"/>
-        </w:rPr>
-      </w:pPr>
-    </w:p>
-    <w:p>
-      <w:pPr>
-        <w:spacing w:line="240" w:lineRule="auto"/>
-        <w:jc w:val="both"/>
-        <w:rPr>
-          <w:b/>
-          <w:sz w:val="28"/>
-        </w:rPr>
-      </w:pPr>
-    </w:p>
-    <w:p>
-      <w:pPr>
-        <w:spacing w:line="240" w:lineRule="auto"/>
-        <w:jc w:val="both"/>
-        <w:rPr>
-          <w:b/>
-          <w:sz w:val="28"/>
-        </w:rPr>
-      </w:pPr>
-    </w:p>
-    <w:p>
-      <w:pPr>
-        <w:spacing w:line="240" w:lineRule="auto"/>
-        <w:jc w:val="both"/>
-        <w:rPr>
-          <w:b/>
-          <w:sz w:val="28"/>
-        </w:rPr>
-      </w:pPr>
-    </w:p>
-    <w:p>
-      <w:pPr>
-        <w:spacing w:line="240" w:lineRule="auto"/>
-        <w:jc w:val="both"/>
       </w:pPr>
       <w:r>
         <w:rPr>
@@ -2690,6 +2981,7 @@
           <w:color w:val="943634" w:themeColor="accent2" w:themeShade="BF"/>
           <w:sz w:val="24"/>
         </w:rPr>
+        <w:lastRenderedPageBreak/>
         <w:drawing>
           <wp:inline distT="0" distB="0" distL="0" distR="0">
             <wp:extent cx="5810609" cy="6658610"/>
@@ -2770,12 +3062,11 @@
           <w:rFonts w:ascii="Times New Roman" w:hAnsi="Times New Roman"/>
         </w:rPr>
       </w:pPr>
-      <w:bookmarkStart w:id="30" w:name="_Toc254785394"/>
-      <w:r>
-        <w:rPr>
-          <w:rFonts w:ascii="Times New Roman" w:hAnsi="Times New Roman"/>
-        </w:rPr>
-        <w:lastRenderedPageBreak/>
+      <w:bookmarkStart w:id="29" w:name="_Toc254785394"/>
+      <w:r>
+        <w:rPr>
+          <w:rFonts w:ascii="Times New Roman" w:hAnsi="Times New Roman"/>
+        </w:rPr>
         <w:t>6</w:t>
       </w:r>
       <w:r>
@@ -2784,7 +3075,7 @@
         </w:rPr>
         <w:t>. Data Model</w:t>
       </w:r>
-      <w:bookmarkEnd w:id="30"/>
+      <w:bookmarkEnd w:id="29"/>
       <w:r>
         <w:rPr>
           <w:rFonts w:ascii="Times New Roman" w:hAnsi="Times New Roman"/>
@@ -2809,6 +3100,7 @@
           <w:color w:val="943634" w:themeColor="accent2" w:themeShade="BF"/>
           <w:sz w:val="24"/>
         </w:rPr>
+        <w:lastRenderedPageBreak/>
         <w:drawing>
           <wp:inline distT="0" distB="0" distL="0" distR="0">
             <wp:extent cx="3333750" cy="3293744"/>
@@ -2870,7 +3162,7 @@
           <w:rFonts w:ascii="Times New Roman" w:hAnsi="Times New Roman"/>
         </w:rPr>
       </w:pPr>
-      <w:bookmarkStart w:id="31" w:name="_Toc254785395"/>
+      <w:bookmarkStart w:id="30" w:name="_Toc254785395"/>
       <w:r>
         <w:rPr>
           <w:rFonts w:ascii="Times New Roman" w:hAnsi="Times New Roman"/>
@@ -2895,7 +3187,7 @@
         </w:rPr>
         <w:t xml:space="preserve"> Testing</w:t>
       </w:r>
-      <w:bookmarkEnd w:id="31"/>
+      <w:bookmarkEnd w:id="30"/>
     </w:p>
     <w:p>
       <w:pPr>
@@ -2905,19 +3197,44 @@
           <w:szCs w:val="24"/>
         </w:rPr>
       </w:pPr>
-      <w:r>
-        <w:rPr>
-          <w:sz w:val="24"/>
-          <w:szCs w:val="24"/>
-        </w:rPr>
-        <w:t>Mockito is a popular mock framework which can be used in conjunction wi</w:t>
-      </w:r>
-      <w:r>
-        <w:rPr>
-          <w:sz w:val="24"/>
-          <w:szCs w:val="24"/>
-        </w:rPr>
-        <w:t>th JUnit. Mockito allows us</w:t>
+      <w:proofErr w:type="spellStart"/>
+      <w:r>
+        <w:rPr>
+          <w:sz w:val="24"/>
+          <w:szCs w:val="24"/>
+        </w:rPr>
+        <w:t>Mockito</w:t>
+      </w:r>
+      <w:proofErr w:type="spellEnd"/>
+      <w:r>
+        <w:rPr>
+          <w:sz w:val="24"/>
+          <w:szCs w:val="24"/>
+        </w:rPr>
+        <w:t xml:space="preserve"> is a popular mock framework which can be used in conjunction wi</w:t>
+      </w:r>
+      <w:r>
+        <w:rPr>
+          <w:sz w:val="24"/>
+          <w:szCs w:val="24"/>
+        </w:rPr>
+        <w:t xml:space="preserve">th JUnit. </w:t>
+      </w:r>
+      <w:proofErr w:type="spellStart"/>
+      <w:r>
+        <w:rPr>
+          <w:sz w:val="24"/>
+          <w:szCs w:val="24"/>
+        </w:rPr>
+        <w:t>Mockito</w:t>
+      </w:r>
+      <w:proofErr w:type="spellEnd"/>
+      <w:r>
+        <w:rPr>
+          <w:sz w:val="24"/>
+          <w:szCs w:val="24"/>
+        </w:rPr>
+        <w:t xml:space="preserve"> allows us</w:t>
       </w:r>
       <w:r>
         <w:rPr>
@@ -2983,7 +3300,7 @@
           <w:rFonts w:ascii="Times New Roman" w:hAnsi="Times New Roman"/>
         </w:rPr>
       </w:pPr>
-      <w:bookmarkStart w:id="32" w:name="_Toc254785396"/>
+      <w:bookmarkStart w:id="31" w:name="_Toc254785396"/>
       <w:r>
         <w:rPr>
           <w:rFonts w:ascii="Times New Roman" w:hAnsi="Times New Roman"/>
@@ -2996,7 +3313,7 @@
         </w:rPr>
         <w:t>. Bibliography</w:t>
       </w:r>
-      <w:bookmarkEnd w:id="32"/>
+      <w:bookmarkEnd w:id="31"/>
     </w:p>
     <w:p/>
     <w:p>
@@ -3083,11 +3400,30 @@
           <w:sz w:val="36"/>
         </w:rPr>
       </w:pPr>
-      <w:r>
+    </w:p>
+    <w:p>
+      <w:pPr>
         <w:rPr>
           <w:b/>
           <w:sz w:val="36"/>
         </w:rPr>
+      </w:pPr>
+    </w:p>
+    <w:p>
+      <w:pPr>
+        <w:rPr>
+          <w:b/>
+          <w:sz w:val="36"/>
+        </w:rPr>
+      </w:pPr>
+      <w:bookmarkStart w:id="32" w:name="_GoBack"/>
+      <w:bookmarkEnd w:id="32"/>
+      <w:r>
+        <w:rPr>
+          <w:b/>
+          <w:sz w:val="36"/>
+        </w:rPr>
+        <w:lastRenderedPageBreak/>
         <w:t>Screenshots of the application</w:t>
       </w:r>
       <w:r>
@@ -3112,7 +3448,6 @@
           <w:noProof/>
           <w:sz w:val="36"/>
         </w:rPr>
-        <w:lastRenderedPageBreak/>
         <w:drawing>
           <wp:inline distT="0" distB="0" distL="0" distR="0">
             <wp:extent cx="3457575" cy="2299689"/>
@@ -3419,21 +3754,11 @@
           <w:r>
             <w:sym w:font="Symbol" w:char="F0D3"/>
           </w:r>
-          <w:r>
-            <w:fldChar w:fldCharType="begin"/>
-          </w:r>
-          <w:r>
-            <w:instrText xml:space="preserve"> DOCPROPERTY "Company"  \* MERGEFORMAT </w:instrText>
-          </w:r>
-          <w:r>
-            <w:fldChar w:fldCharType="separate"/>
-          </w:r>
-          <w:r>
-            <w:t>UTCN</w:t>
-          </w:r>
-          <w:r>
-            <w:fldChar w:fldCharType="end"/>
-          </w:r>
+          <w:fldSimple w:instr=" DOCPROPERTY &quot;Company&quot;  \* MERGEFORMAT ">
+            <w:r>
+              <w:t>UTCN</w:t>
+            </w:r>
+          </w:fldSimple>
           <w:r>
             <w:t xml:space="preserve">, </w:t>
           </w:r>
@@ -3497,7 +3822,7 @@
               <w:rStyle w:val="PageNumber"/>
               <w:noProof/>
             </w:rPr>
-            <w:t>5</w:t>
+            <w:t>10</w:t>
           </w:r>
           <w:r>
             <w:rPr>
@@ -3511,29 +3836,15 @@
             </w:rPr>
             <w:t xml:space="preserve"> of </w:t>
           </w:r>
-          <w:r>
-            <w:fldChar w:fldCharType="begin"/>
-          </w:r>
-          <w:r>
-            <w:instrText xml:space="preserve"> NUMPAGES  \* MERGEFORMAT </w:instrText>
-          </w:r>
-          <w:r>
-            <w:fldChar w:fldCharType="separate"/>
-          </w:r>
-          <w:r>
-            <w:rPr>
-              <w:rStyle w:val="PageNumber"/>
-              <w:noProof/>
-            </w:rPr>
-            <w:t>9</w:t>
-          </w:r>
-          <w:r>
-            <w:rPr>
-              <w:rStyle w:val="PageNumber"/>
-              <w:noProof/>
-            </w:rPr>
-            <w:fldChar w:fldCharType="end"/>
-          </w:r>
+          <w:fldSimple w:instr=" NUMPAGES  \* MERGEFORMAT ">
+            <w:r>
+              <w:rPr>
+                <w:rStyle w:val="PageNumber"/>
+                <w:noProof/>
+              </w:rPr>
+              <w:t>10</w:t>
+            </w:r>
+          </w:fldSimple>
         </w:p>
       </w:tc>
     </w:tr>
@@ -4013,6 +4324,95 @@
     </w:lvl>
   </w:abstractNum>
   <w:abstractNum w:abstractNumId="4" w15:restartNumberingAfterBreak="0">
+    <w:nsid w:val="5494705D"/>
+    <w:multiLevelType w:val="hybridMultilevel"/>
+    <w:tmpl w:val="2FCAD062"/>
+    <w:lvl w:ilvl="0" w:tplc="A2AC0CFA">
+      <w:start w:val="1"/>
+      <w:numFmt w:val="decimal"/>
+      <w:lvlText w:val="%1."/>
+      <w:lvlJc w:val="left"/>
+      <w:pPr>
+        <w:ind w:left="1080" w:hanging="360"/>
+      </w:pPr>
+      <w:rPr>
+        <w:rFonts w:hint="default"/>
+      </w:rPr>
+    </w:lvl>
+    <w:lvl w:ilvl="1" w:tplc="04090019" w:tentative="1">
+      <w:start w:val="1"/>
+      <w:numFmt w:val="lowerLetter"/>
+      <w:lvlText w:val="%2."/>
+      <w:lvlJc w:val="left"/>
+      <w:pPr>
+        <w:ind w:left="1800" w:hanging="360"/>
+      </w:pPr>
+    </w:lvl>
+    <w:lvl w:ilvl="2" w:tplc="0409001B" w:tentative="1">
+      <w:start w:val="1"/>
+      <w:numFmt w:val="lowerRoman"/>
+      <w:lvlText w:val="%3."/>
+      <w:lvlJc w:val="right"/>
+      <w:pPr>
+        <w:ind w:left="2520" w:hanging="180"/>
+      </w:pPr>
+    </w:lvl>
+    <w:lvl w:ilvl="3" w:tplc="0409000F" w:tentative="1">
+      <w:start w:val="1"/>
+      <w:numFmt w:val="decimal"/>
+      <w:lvlText w:val="%4."/>
+      <w:lvlJc w:val="left"/>
+      <w:pPr>
+        <w:ind w:left="3240" w:hanging="360"/>
+      </w:pPr>
+    </w:lvl>
+    <w:lvl w:ilvl="4" w:tplc="04090019" w:tentative="1">
+      <w:start w:val="1"/>
+      <w:numFmt w:val="lowerLetter"/>
+      <w:lvlText w:val="%5."/>
+      <w:lvlJc w:val="left"/>
+      <w:pPr>
+        <w:ind w:left="3960" w:hanging="360"/>
+      </w:pPr>
+    </w:lvl>
+    <w:lvl w:ilvl="5" w:tplc="0409001B" w:tentative="1">
+      <w:start w:val="1"/>
+      <w:numFmt w:val="lowerRoman"/>
+      <w:lvlText w:val="%6."/>
+      <w:lvlJc w:val="right"/>
+      <w:pPr>
+        <w:ind w:left="4680" w:hanging="180"/>
+      </w:pPr>
+    </w:lvl>
+    <w:lvl w:ilvl="6" w:tplc="0409000F" w:tentative="1">
+      <w:start w:val="1"/>
+      <w:numFmt w:val="decimal"/>
+      <w:lvlText w:val="%7."/>
+      <w:lvlJc w:val="left"/>
+      <w:pPr>
+        <w:ind w:left="5400" w:hanging="360"/>
+      </w:pPr>
+    </w:lvl>
+    <w:lvl w:ilvl="7" w:tplc="04090019" w:tentative="1">
+      <w:start w:val="1"/>
+      <w:numFmt w:val="lowerLetter"/>
+      <w:lvlText w:val="%8."/>
+      <w:lvlJc w:val="left"/>
+      <w:pPr>
+        <w:ind w:left="6120" w:hanging="360"/>
+      </w:pPr>
+    </w:lvl>
+    <w:lvl w:ilvl="8" w:tplc="0409001B" w:tentative="1">
+      <w:start w:val="1"/>
+      <w:numFmt w:val="lowerRoman"/>
+      <w:lvlText w:val="%9."/>
+      <w:lvlJc w:val="right"/>
+      <w:pPr>
+        <w:ind w:left="6840" w:hanging="180"/>
+      </w:pPr>
+    </w:lvl>
+  </w:abstractNum>
+  <w:abstractNum w:abstractNumId="5" w15:restartNumberingAfterBreak="0">
     <w:nsid w:val="5D6F22F6"/>
     <w:multiLevelType w:val="hybridMultilevel"/>
     <w:tmpl w:val="E53269FC"/>
@@ -4125,7 +4525,7 @@
       </w:rPr>
     </w:lvl>
   </w:abstractNum>
-  <w:abstractNum w:abstractNumId="5" w15:restartNumberingAfterBreak="0">
+  <w:abstractNum w:abstractNumId="6" w15:restartNumberingAfterBreak="0">
     <w:nsid w:val="6CF13B99"/>
     <w:multiLevelType w:val="hybridMultilevel"/>
     <w:tmpl w:val="AC604FEA"/>
@@ -4222,16 +4622,19 @@
     <w:abstractNumId w:val="2"/>
   </w:num>
   <w:num w:numId="3">
-    <w:abstractNumId w:val="5"/>
+    <w:abstractNumId w:val="6"/>
   </w:num>
   <w:num w:numId="4">
-    <w:abstractNumId w:val="4"/>
+    <w:abstractNumId w:val="5"/>
   </w:num>
   <w:num w:numId="5">
     <w:abstractNumId w:val="1"/>
   </w:num>
   <w:num w:numId="6">
     <w:abstractNumId w:val="3"/>
+  </w:num>
+  <w:num w:numId="7">
+    <w:abstractNumId w:val="4"/>
   </w:num>
 </w:numbering>
 </file>
@@ -5483,7 +5886,7 @@
 </file>
 
 <file path=customXml/itemProps1.xml><?xml version="1.0" encoding="utf-8"?>
-<ds:datastoreItem xmlns:ds="http://schemas.openxmlformats.org/officeDocument/2006/customXml" ds:itemID="{92CD021A-6954-421E-B999-8A8506D9B5D3}">
+<ds:datastoreItem xmlns:ds="http://schemas.openxmlformats.org/officeDocument/2006/customXml" ds:itemID="{86A81896-93CA-41CD-B561-E7146BC04041}">
   <ds:schemaRefs>
     <ds:schemaRef ds:uri="http://schemas.openxmlformats.org/officeDocument/2006/bibliography"/>
   </ds:schemaRefs>

</xml_diff>